<commit_message>
#Minuta de la reunión del 04/10/2010
</commit_message>
<xml_diff>
--- a/meetings/minutaReunion.20101004.docx
+++ b/meetings/minutaReunion.20101004.docx
@@ -1112,7 +1112,7 @@
         <w:rPr>
           <w:lang w:val="es-AR"/>
         </w:rPr>
-        <w:t>Para la próxima entrega se realizarán los cálculos al día actual de algunas las métricas elegidas. No interesarán los gráficos, mostrar el resultado analítico.</w:t>
+        <w:t>Para la próxima entrega se realizarán los cálculos al día actual de las métricas elegidas. No interesarán los gráficos, mostrar el resultado analítico.</w:t>
       </w:r>
     </w:p>
     <w:p>
@@ -1227,14 +1227,7 @@
           <w:rFonts w:ascii="Calibri" w:hAnsi="Calibri" w:cs="Calibri"/>
           <w:lang w:val="es-AR"/>
         </w:rPr>
-        <w:t xml:space="preserve">Corregir los UATs que no </w:t>
-      </w:r>
-      <w:r>
-        <w:rPr>
-          <w:rFonts w:ascii="Calibri" w:hAnsi="Calibri" w:cs="Calibri"/>
-          <w:lang w:val="es-AR"/>
-        </w:rPr>
-        <w:t>tuvieron resultado satisfactorio en la primer entrega formal.</w:t>
+        <w:t>Agregar títulos en las pantallas</w:t>
       </w:r>
     </w:p>
     <w:p>
@@ -1262,6 +1255,34 @@
       <w:pPr>
         <w:pStyle w:val="Prrafodelista1"/>
         <w:numPr>
+          <w:ilvl w:val="0"/>
+          <w:numId w:val="8"/>
+        </w:numPr>
+        <w:spacing w:after="0" w:line="240" w:lineRule="auto"/>
+        <w:rPr>
+          <w:rFonts w:ascii="Calibri" w:hAnsi="Calibri" w:cs="Calibri"/>
+          <w:lang w:val="es-AR"/>
+        </w:rPr>
+      </w:pPr>
+      <w:r>
+        <w:rPr>
+          <w:rFonts w:ascii="Calibri" w:hAnsi="Calibri" w:cs="Calibri"/>
+          <w:lang w:val="es-AR"/>
+        </w:rPr>
+        <w:t>Q</w:t>
+      </w:r>
+      <w:r>
+        <w:rPr>
+          <w:rFonts w:ascii="Calibri" w:hAnsi="Calibri" w:cs="Calibri"/>
+          <w:lang w:val="es-AR"/>
+        </w:rPr>
+        <w:t>uitar el link “Iniciar Sesión” de la pantalla de Log-in.</w:t>
+      </w:r>
+    </w:p>
+    <w:p>
+      <w:pPr>
+        <w:pStyle w:val="Prrafodelista1"/>
+        <w:numPr>
           <w:ilvl w:val="1"/>
           <w:numId w:val="8"/>
         </w:numPr>
@@ -1276,7 +1297,14 @@
           <w:rFonts w:ascii="Calibri" w:hAnsi="Calibri" w:cs="Calibri"/>
           <w:lang w:val="es-AR"/>
         </w:rPr>
-        <w:t>Validación: Alejandro Molinari.</w:t>
+        <w:t>R</w:t>
+      </w:r>
+      <w:r>
+        <w:rPr>
+          <w:rFonts w:ascii="Calibri" w:hAnsi="Calibri" w:cs="Calibri"/>
+          <w:lang w:val="es-AR"/>
+        </w:rPr>
+        <w:t>esponsable: Equipo de Trabajo.</w:t>
       </w:r>
     </w:p>
     <w:p>
@@ -1297,7 +1325,28 @@
           <w:rFonts w:ascii="Calibri" w:hAnsi="Calibri" w:cs="Calibri"/>
           <w:lang w:val="es-AR"/>
         </w:rPr>
-        <w:t>Presentar la métrica de CodeCoverage para la próxima reunión formal.</w:t>
+        <w:t>A</w:t>
+      </w:r>
+      <w:r>
+        <w:rPr>
+          <w:rFonts w:ascii="Calibri" w:hAnsi="Calibri" w:cs="Calibri"/>
+          <w:lang w:val="es-AR"/>
+        </w:rPr>
+        <w:t>gregar componentes</w:t>
+      </w:r>
+      <w:r>
+        <w:rPr>
+          <w:rFonts w:ascii="Calibri" w:hAnsi="Calibri" w:cs="Calibri"/>
+          <w:lang w:val="es-AR"/>
+        </w:rPr>
+        <w:t xml:space="preserve"> en el alta de campaña</w:t>
+      </w:r>
+      <w:r>
+        <w:rPr>
+          <w:rFonts w:ascii="Calibri" w:hAnsi="Calibri" w:cs="Calibri"/>
+          <w:lang w:val="es-AR"/>
+        </w:rPr>
+        <w:t xml:space="preserve"> para definir el valor en pesos de los niveles óptimo, objetivo y mínimo asociados a la campaña.</w:t>
       </w:r>
     </w:p>
     <w:p>
@@ -1318,7 +1367,35 @@
           <w:rFonts w:ascii="Calibri" w:hAnsi="Calibri" w:cs="Calibri"/>
           <w:lang w:val="es-AR"/>
         </w:rPr>
-        <w:t>Responsable: Equipo de Trabajo.</w:t>
+        <w:t>R</w:t>
+      </w:r>
+      <w:r>
+        <w:rPr>
+          <w:rFonts w:ascii="Calibri" w:hAnsi="Calibri" w:cs="Calibri"/>
+          <w:lang w:val="es-AR"/>
+        </w:rPr>
+        <w:t>esponsable: Equipo de Trabajo.</w:t>
+      </w:r>
+    </w:p>
+    <w:p>
+      <w:pPr>
+        <w:pStyle w:val="Prrafodelista1"/>
+        <w:numPr>
+          <w:ilvl w:val="0"/>
+          <w:numId w:val="8"/>
+        </w:numPr>
+        <w:spacing w:after="0" w:line="240" w:lineRule="auto"/>
+        <w:rPr>
+          <w:rFonts w:ascii="Calibri" w:hAnsi="Calibri" w:cs="Calibri"/>
+          <w:lang w:val="es-AR"/>
+        </w:rPr>
+      </w:pPr>
+      <w:r>
+        <w:rPr>
+          <w:rFonts w:ascii="Calibri" w:hAnsi="Calibri" w:cs="Calibri"/>
+          <w:lang w:val="es-AR"/>
+        </w:rPr>
+        <w:t>Implementar 3 métricas a elección.</w:t>
       </w:r>
     </w:p>
     <w:p>
@@ -1339,7 +1416,7 @@
           <w:rFonts w:ascii="Calibri" w:hAnsi="Calibri" w:cs="Calibri"/>
           <w:lang w:val="es-AR"/>
         </w:rPr>
-        <w:t>Validación: Alejandro Molinari.</w:t>
+        <w:t>Responsable: Equipo de Trabajo.</w:t>
       </w:r>
     </w:p>
     <w:p>
@@ -1360,21 +1437,14 @@
           <w:rFonts w:ascii="Calibri" w:hAnsi="Calibri" w:cs="Calibri"/>
           <w:lang w:val="es-AR"/>
         </w:rPr>
-        <w:t>Llevar un control de bugs, y presentarlos antes</w:t>
+        <w:t xml:space="preserve">Enviar por mail a Alejandro </w:t>
       </w:r>
       <w:r>
         <w:rPr>
           <w:rFonts w:ascii="Calibri" w:hAnsi="Calibri" w:cs="Calibri"/>
           <w:lang w:val="es-AR"/>
         </w:rPr>
-        <w:t xml:space="preserve"> </w:t>
-      </w:r>
-      <w:r>
-        <w:rPr>
-          <w:rFonts w:ascii="Calibri" w:hAnsi="Calibri" w:cs="Calibri"/>
-          <w:lang w:val="es-AR"/>
-        </w:rPr>
-        <w:t>de una reunión formal.</w:t>
+        <w:t>las 3 métricas elegidas.</w:t>
       </w:r>
     </w:p>
     <w:p>
@@ -1437,77 +1507,7 @@
           <w:rFonts w:ascii="Calibri" w:hAnsi="Calibri" w:cs="Calibri"/>
           <w:lang w:val="es-AR"/>
         </w:rPr>
-        <w:t>Enviar</w:t>
-      </w:r>
-      <w:r>
-        <w:rPr>
-          <w:rFonts w:ascii="Calibri" w:hAnsi="Calibri" w:cs="Calibri"/>
-          <w:lang w:val="es-AR"/>
-        </w:rPr>
-        <w:t xml:space="preserve"> </w:t>
-      </w:r>
-      <w:r>
-        <w:rPr>
-          <w:rFonts w:ascii="Calibri" w:hAnsi="Calibri" w:cs="Calibri"/>
-          <w:lang w:val="es-AR"/>
-        </w:rPr>
-        <w:t xml:space="preserve">por mail a Alejandro el alcance del Sprint 2, </w:t>
-      </w:r>
-      <w:r>
-        <w:rPr>
-          <w:rFonts w:ascii="Calibri" w:hAnsi="Calibri" w:cs="Calibri"/>
-          <w:lang w:val="es-AR"/>
-        </w:rPr>
-        <w:t xml:space="preserve"> </w:t>
-      </w:r>
-      <w:r>
-        <w:rPr>
-          <w:rFonts w:ascii="Calibri" w:hAnsi="Calibri" w:cs="Calibri"/>
-          <w:lang w:val="es-AR"/>
-        </w:rPr>
-        <w:t xml:space="preserve">incluyendo la </w:t>
-      </w:r>
-      <w:r>
-        <w:rPr>
-          <w:rFonts w:ascii="Calibri" w:hAnsi="Calibri" w:cs="Calibri"/>
-          <w:lang w:val="es-AR"/>
-        </w:rPr>
-        <w:t>posibilidad</w:t>
-      </w:r>
-      <w:r>
-        <w:rPr>
-          <w:rFonts w:ascii="Calibri" w:hAnsi="Calibri" w:cs="Calibri"/>
-          <w:lang w:val="es-AR"/>
-        </w:rPr>
-        <w:t xml:space="preserve"> de </w:t>
-      </w:r>
-      <w:r>
-        <w:rPr>
-          <w:rFonts w:ascii="Calibri" w:hAnsi="Calibri" w:cs="Calibri"/>
-          <w:lang w:val="es-AR"/>
-        </w:rPr>
-        <w:t xml:space="preserve">agregar </w:t>
-      </w:r>
-      <w:r>
-        <w:rPr>
-          <w:rFonts w:ascii="Calibri" w:hAnsi="Calibri" w:cs="Calibri"/>
-          <w:lang w:val="es-AR"/>
-        </w:rPr>
-        <w:t>más de un</w:t>
-      </w:r>
-      <w:r>
-        <w:rPr>
-          <w:rFonts w:ascii="Calibri" w:hAnsi="Calibri" w:cs="Calibri"/>
-          <w:lang w:val="es-AR"/>
-        </w:rPr>
-        <w:t xml:space="preserve"> supervisor por campaña.</w:t>
-      </w:r>
-      <w:r>
-        <w:rPr>
-          <w:rFonts w:ascii="Calibri" w:hAnsi="Calibri" w:cs="Calibri"/>
-          <w:lang w:val="es-AR"/>
-        </w:rPr>
-        <w:t xml:space="preserve"> </w:t>
+        <w:t>Implementar el procesamiento de al menos un archivo de entrada (por ahora puede ser por un programa por consola el que procese los archivos, luego se evaluará la necesidad de crear una interfaz gráfica para tal procesamiento).</w:t>
       </w:r>
     </w:p>
     <w:p>
@@ -1549,7 +1549,14 @@
           <w:rFonts w:ascii="Calibri" w:hAnsi="Calibri" w:cs="Calibri"/>
           <w:lang w:val="es-AR"/>
         </w:rPr>
-        <w:t>Enviar por mail a Alejandro el link al repositorio.</w:t>
+        <w:t>Implementar la pantalla de agentes</w:t>
+      </w:r>
+      <w:r>
+        <w:rPr>
+          <w:rFonts w:ascii="Calibri" w:hAnsi="Calibri" w:cs="Calibri"/>
+          <w:lang w:val="es-AR"/>
+        </w:rPr>
+        <w:t xml:space="preserve"> con los valores de las métricas elegidas al día actual (Si se incluyen los gráficos de las métricas mejor).</w:t>
       </w:r>
     </w:p>
     <w:p>
@@ -1570,32 +1577,50 @@
           <w:rFonts w:ascii="Calibri" w:hAnsi="Calibri" w:cs="Calibri"/>
           <w:lang w:val="es-AR"/>
         </w:rPr>
-        <w:t xml:space="preserve">Responsable: </w:t>
-      </w:r>
-      <w:r>
+        <w:t>Responsable: Equipo de Trabajo.</w:t>
+      </w:r>
+    </w:p>
+    <w:p>
+      <w:pPr>
+        <w:pStyle w:val="Prrafodelista1"/>
+        <w:numPr>
+          <w:ilvl w:val="0"/>
+          <w:numId w:val="8"/>
+        </w:numPr>
+        <w:spacing w:after="0" w:line="240" w:lineRule="auto"/>
         <w:rPr>
           <w:rFonts w:ascii="Calibri" w:hAnsi="Calibri" w:cs="Calibri"/>
           <w:lang w:val="es-AR"/>
         </w:rPr>
-        <w:t>Equipo de Trabajo</w:t>
-      </w:r>
+      </w:pPr>
       <w:r>
         <w:rPr>
           <w:rFonts w:ascii="Calibri" w:hAnsi="Calibri" w:cs="Calibri"/>
           <w:lang w:val="es-AR"/>
         </w:rPr>
-        <w:t>.</w:t>
-      </w:r>
-    </w:p>
-    <w:p>
-      <w:pPr>
-        <w:spacing w:after="0" w:line="240" w:lineRule="auto"/>
-        <w:rPr>
-          <w:sz w:val="20"/>
-          <w:highlight w:val="yellow"/>
-          <w:lang w:val="es-AR"/>
-        </w:rPr>
-      </w:pPr>
+        <w:t>Corregir los bugs pendientes.</w:t>
+      </w:r>
+    </w:p>
+    <w:p>
+      <w:pPr>
+        <w:pStyle w:val="Prrafodelista1"/>
+        <w:numPr>
+          <w:ilvl w:val="1"/>
+          <w:numId w:val="8"/>
+        </w:numPr>
+        <w:spacing w:after="0" w:line="240" w:lineRule="auto"/>
+        <w:rPr>
+          <w:rFonts w:ascii="Calibri" w:hAnsi="Calibri" w:cs="Calibri"/>
+          <w:lang w:val="es-AR"/>
+        </w:rPr>
+      </w:pPr>
+      <w:r>
+        <w:rPr>
+          <w:rFonts w:ascii="Calibri" w:hAnsi="Calibri" w:cs="Calibri"/>
+          <w:lang w:val="es-AR"/>
+        </w:rPr>
+        <w:t>Responsable: Equipo de Trabajo.</w:t>
+      </w:r>
     </w:p>
     <w:p>
       <w:pPr>
@@ -1605,6 +1630,15 @@
           <w:lang w:val="es-AR"/>
         </w:rPr>
       </w:pPr>
+    </w:p>
+    <w:p>
+      <w:pPr>
+        <w:pStyle w:val="Ttulo2"/>
+        <w:spacing w:before="100" w:line="240" w:lineRule="auto"/>
+        <w:rPr>
+          <w:lang w:val="es-AR"/>
+        </w:rPr>
+      </w:pPr>
       <w:r>
         <w:rPr>
           <w:lang w:val="es-AR"/>
@@ -1651,14 +1685,6 @@
       </w:pPr>
       <w:bookmarkStart w:id="0" w:name="_GoBack"/>
       <w:bookmarkEnd w:id="0"/>
-    </w:p>
-    <w:p>
-      <w:pPr>
-        <w:spacing w:after="0" w:line="240" w:lineRule="auto"/>
-        <w:rPr>
-          <w:lang w:val="es-AR"/>
-        </w:rPr>
-      </w:pPr>
     </w:p>
     <w:p>
       <w:pPr>

</xml_diff>

<commit_message>
#Agregado de puntos tratados en la minutaReunion.20101004
</commit_message>
<xml_diff>
--- a/meetings/minutaReunion.20101004.docx
+++ b/meetings/minutaReunion.20101004.docx
@@ -954,19 +954,83 @@
         <w:rPr>
           <w:lang w:val="es-AR"/>
         </w:rPr>
-        <w:t xml:space="preserve">Para determinar en qué nivel se encuentra un agente respecto a una métrica </w:t>
-      </w:r>
-      <w:r>
-        <w:rPr>
-          <w:lang w:val="es-AR"/>
-        </w:rPr>
-        <w:t xml:space="preserve">porcentual (mínimo, objetivo u óptimo) </w:t>
-      </w:r>
-      <w:r>
-        <w:rPr>
-          <w:lang w:val="es-AR"/>
-        </w:rPr>
-        <w:t>se debe calcular el promedio de los porcentajes alcanzados en todos los días).</w:t>
+        <w:t>Para proyectar a fin de mes</w:t>
+      </w:r>
+      <w:r>
+        <w:rPr>
+          <w:lang w:val="es-AR"/>
+        </w:rPr>
+        <w:t xml:space="preserve"> </w:t>
+      </w:r>
+      <w:r>
+        <w:rPr>
+          <w:lang w:val="es-AR"/>
+        </w:rPr>
+        <w:t xml:space="preserve">en </w:t>
+      </w:r>
+      <w:r>
+        <w:rPr>
+          <w:lang w:val="es-AR"/>
+        </w:rPr>
+        <w:t>qué nivel se encu</w:t>
+      </w:r>
+      <w:r>
+        <w:rPr>
+          <w:lang w:val="es-AR"/>
+        </w:rPr>
+        <w:t xml:space="preserve">entra un agente respecto a una </w:t>
+      </w:r>
+      <w:r>
+        <w:rPr>
+          <w:u w:val="single"/>
+          <w:lang w:val="es-AR"/>
+        </w:rPr>
+        <w:t>M</w:t>
+      </w:r>
+      <w:r>
+        <w:rPr>
+          <w:u w:val="single"/>
+          <w:lang w:val="es-AR"/>
+        </w:rPr>
+        <w:t xml:space="preserve">étrica </w:t>
+      </w:r>
+      <w:r>
+        <w:rPr>
+          <w:u w:val="single"/>
+          <w:lang w:val="es-AR"/>
+        </w:rPr>
+        <w:t>P</w:t>
+      </w:r>
+      <w:r>
+        <w:rPr>
+          <w:u w:val="single"/>
+          <w:lang w:val="es-AR"/>
+        </w:rPr>
+        <w:t>orcentual</w:t>
+      </w:r>
+      <w:r>
+        <w:rPr>
+          <w:lang w:val="es-AR"/>
+        </w:rPr>
+        <w:t xml:space="preserve"> (mínimo, objetivo u óptimo) </w:t>
+      </w:r>
+      <w:r>
+        <w:rPr>
+          <w:lang w:val="es-AR"/>
+        </w:rPr>
+        <w:t>se debe calcular el promedio de los porcentajes alcanzados en todos los días</w:t>
+      </w:r>
+      <w:r>
+        <w:rPr>
+          <w:lang w:val="es-AR"/>
+        </w:rPr>
+        <w:t xml:space="preserve">. </w:t>
+      </w:r>
+      <w:r>
+        <w:rPr>
+          <w:lang w:val="es-AR"/>
+        </w:rPr>
+        <w:t xml:space="preserve"> </w:t>
       </w:r>
     </w:p>
     <w:p>
@@ -985,7 +1049,118 @@
         <w:rPr>
           <w:lang w:val="es-AR"/>
         </w:rPr>
-        <w:t>La pantalla de agentes debe mostrar los datos analíticos además de los gráficos (dos tablas por métrica: una con los valores umbrales de cada métrica, y otra con el valor alcanzado por el agente en dicha métrica al día de la fecha).</w:t>
+        <w:t>P</w:t>
+      </w:r>
+      <w:r>
+        <w:rPr>
+          <w:lang w:val="es-AR"/>
+        </w:rPr>
+        <w:t>ara el caso de l</w:t>
+      </w:r>
+      <w:r>
+        <w:rPr>
+          <w:lang w:val="es-AR"/>
+        </w:rPr>
+        <w:t>a</w:t>
+      </w:r>
+      <w:r>
+        <w:rPr>
+          <w:lang w:val="es-AR"/>
+        </w:rPr>
+        <w:t xml:space="preserve">s </w:t>
+      </w:r>
+      <w:r>
+        <w:rPr>
+          <w:u w:val="single"/>
+          <w:lang w:val="es-AR"/>
+        </w:rPr>
+        <w:t>Métricas</w:t>
+      </w:r>
+      <w:r>
+        <w:rPr>
+          <w:u w:val="single"/>
+          <w:lang w:val="es-AR"/>
+        </w:rPr>
+        <w:t xml:space="preserve"> </w:t>
+      </w:r>
+      <w:r>
+        <w:rPr>
+          <w:u w:val="single"/>
+          <w:lang w:val="es-AR"/>
+        </w:rPr>
+        <w:t>Numéricas</w:t>
+      </w:r>
+      <w:r>
+        <w:rPr>
+          <w:lang w:val="es-AR"/>
+        </w:rPr>
+        <w:t xml:space="preserve"> </w:t>
+      </w:r>
+      <w:r>
+        <w:rPr>
+          <w:lang w:val="es-AR"/>
+        </w:rPr>
+        <w:t>queda a criterio del equipo de trabajo l</w:t>
+      </w:r>
+      <w:r>
+        <w:rPr>
+          <w:lang w:val="es-AR"/>
+        </w:rPr>
+        <w:t xml:space="preserve">a técnica </w:t>
+      </w:r>
+      <w:r>
+        <w:rPr>
+          <w:lang w:val="es-AR"/>
+        </w:rPr>
+        <w:t>a utilizar</w:t>
+      </w:r>
+      <w:r>
+        <w:rPr>
+          <w:lang w:val="es-AR"/>
+        </w:rPr>
+        <w:t xml:space="preserve"> </w:t>
+      </w:r>
+      <w:r>
+        <w:rPr>
+          <w:lang w:val="es-AR"/>
+        </w:rPr>
+        <w:t xml:space="preserve">que </w:t>
+      </w:r>
+      <w:r>
+        <w:rPr>
+          <w:lang w:val="es-AR"/>
+        </w:rPr>
+        <w:t>calcul</w:t>
+      </w:r>
+      <w:r>
+        <w:rPr>
+          <w:lang w:val="es-AR"/>
+        </w:rPr>
+        <w:t>e</w:t>
+      </w:r>
+      <w:r>
+        <w:rPr>
+          <w:lang w:val="es-AR"/>
+        </w:rPr>
+        <w:t xml:space="preserve"> el valor proyectado</w:t>
+      </w:r>
+      <w:r>
+        <w:rPr>
+          <w:lang w:val="es-AR"/>
+        </w:rPr>
+        <w:t xml:space="preserve"> a fin de mes</w:t>
+      </w:r>
+      <w:r>
+        <w:rPr>
+          <w:lang w:val="es-AR"/>
+        </w:rPr>
+        <w:t xml:space="preserve">. </w:t>
+      </w:r>
+      <w:r>
+        <w:rPr>
+          <w:lang w:val="es-AR"/>
+        </w:rPr>
+        <w:t>Luego se validará con Alejandro si es apropiada o deberá cambiarse para el próximo sprint.</w:t>
       </w:r>
     </w:p>
     <w:p>
@@ -1004,7 +1179,8 @@
         <w:rPr>
           <w:lang w:val="es-AR"/>
         </w:rPr>
-        <w:t>Agregar títulos en las pantallas.</w:t>
+        <w:lastRenderedPageBreak/>
+        <w:t>La pantalla de agentes debe mostrar los datos analíticos además de los gráficos (dos tablas por métrica: una con los valores umbrales de cada métrica, y otra con el valor alcanzado por el agente en dicha métrica al día de la fecha).</w:t>
       </w:r>
     </w:p>
     <w:p>
@@ -1023,8 +1199,7 @@
         <w:rPr>
           <w:lang w:val="es-AR"/>
         </w:rPr>
-        <w:lastRenderedPageBreak/>
-        <w:t>En el alta de campañas agregar componentes para definir el valor en pesos de los niveles óptimo, objetivo y mínimo asociados a la campaña.</w:t>
+        <w:t>Agregar títulos en las pantallas.</w:t>
       </w:r>
     </w:p>
     <w:p>
@@ -1043,7 +1218,7 @@
         <w:rPr>
           <w:lang w:val="es-AR"/>
         </w:rPr>
-        <w:t>Arreglar mensajes de error en la pantalla de alta de campañas.</w:t>
+        <w:t>En el alta de campañas agregar componentes para definir el valor en pesos de los niveles óptimo, objetivo y mínimo asociados a la campaña.</w:t>
       </w:r>
     </w:p>
     <w:p>
@@ -1062,7 +1237,25 @@
         <w:rPr>
           <w:lang w:val="es-AR"/>
         </w:rPr>
-        <w:t>Implementar 3 métricas a elección (enviárselas a Alejandro para que las valide).</w:t>
+        <w:t xml:space="preserve">Bug estético: </w:t>
+      </w:r>
+      <w:r>
+        <w:rPr>
+          <w:lang w:val="es-AR"/>
+        </w:rPr>
+        <w:t>Arreglar mensajes de error en la pantalla de alta de campañas</w:t>
+      </w:r>
+      <w:r>
+        <w:rPr>
+          <w:lang w:val="es-AR"/>
+        </w:rPr>
+        <w:t xml:space="preserve"> para que no se superpongan</w:t>
+      </w:r>
+      <w:r>
+        <w:rPr>
+          <w:lang w:val="es-AR"/>
+        </w:rPr>
+        <w:t>.</w:t>
       </w:r>
     </w:p>
     <w:p>
@@ -1081,6 +1274,25 @@
         <w:rPr>
           <w:lang w:val="es-AR"/>
         </w:rPr>
+        <w:t>Implementar 3 métricas a elección (enviárselas a Alejandro para que las valide).</w:t>
+      </w:r>
+    </w:p>
+    <w:p>
+      <w:pPr>
+        <w:pStyle w:val="Encabezado"/>
+        <w:numPr>
+          <w:ilvl w:val="0"/>
+          <w:numId w:val="8"/>
+        </w:numPr>
+        <w:spacing w:after="0" w:line="240" w:lineRule="auto"/>
+        <w:rPr>
+          <w:lang w:val="es-AR"/>
+        </w:rPr>
+      </w:pPr>
+      <w:r>
+        <w:rPr>
+          <w:lang w:val="es-AR"/>
+        </w:rPr>
         <w:t>P</w:t>
       </w:r>
       <w:r>
@@ -1112,7 +1324,7 @@
         <w:rPr>
           <w:lang w:val="es-AR"/>
         </w:rPr>
-        <w:t>Para la próxima entrega se realizarán los cálculos al día actual de las métricas elegidas. No interesarán los gráficos, mostrar el resultado analítico.</w:t>
+        <w:t>El Administrador de IT será el responsable de ver los errores en el procesamiento de archivos.</w:t>
       </w:r>
     </w:p>
     <w:p>
@@ -1129,6 +1341,25 @@
       </w:pPr>
       <w:r>
         <w:rPr>
+          <w:lang w:val="es-AR"/>
+        </w:rPr>
+        <w:t>Para la próxima entrega se realizarán los cálculos al día actual de las métricas elegidas. No interesarán los gráficos, mostrar el resultado analítico.</w:t>
+      </w:r>
+    </w:p>
+    <w:p>
+      <w:pPr>
+        <w:pStyle w:val="Prrafodelista"/>
+        <w:numPr>
+          <w:ilvl w:val="0"/>
+          <w:numId w:val="10"/>
+        </w:numPr>
+        <w:spacing w:after="0" w:line="240" w:lineRule="auto"/>
+        <w:rPr>
+          <w:lang w:val="es-AR"/>
+        </w:rPr>
+      </w:pPr>
+      <w:r>
+        <w:rPr>
           <w:lang w:val="es-ES"/>
         </w:rPr>
         <w:t xml:space="preserve">Se considera </w:t>
@@ -1180,6 +1411,44 @@
           <w:lang w:val="es-AR"/>
         </w:rPr>
         <w:t>fijando la fecha de entrega para el 18/10/2010.</w:t>
+      </w:r>
+    </w:p>
+    <w:p>
+      <w:pPr>
+        <w:pStyle w:val="Prrafodelista"/>
+        <w:numPr>
+          <w:ilvl w:val="0"/>
+          <w:numId w:val="10"/>
+        </w:numPr>
+        <w:spacing w:after="0" w:line="240" w:lineRule="auto"/>
+        <w:rPr>
+          <w:lang w:val="es-AR"/>
+        </w:rPr>
+      </w:pPr>
+      <w:r>
+        <w:rPr>
+          <w:lang w:val="es-AR"/>
+        </w:rPr>
+        <w:t>En meses históricos, mostrar Sueldo Fijo + Variable, y el Total.</w:t>
+      </w:r>
+    </w:p>
+    <w:p>
+      <w:pPr>
+        <w:pStyle w:val="Prrafodelista"/>
+        <w:numPr>
+          <w:ilvl w:val="0"/>
+          <w:numId w:val="10"/>
+        </w:numPr>
+        <w:spacing w:after="0" w:line="240" w:lineRule="auto"/>
+        <w:rPr>
+          <w:lang w:val="es-AR"/>
+        </w:rPr>
+      </w:pPr>
+      <w:r>
+        <w:rPr>
+          <w:lang w:val="es-AR"/>
+        </w:rPr>
+        <w:t>En mes actual, mostrar Sueldo Fijo y el proyectado.</w:t>
       </w:r>
     </w:p>
     <w:p>
@@ -1346,7 +1615,28 @@
           <w:rFonts w:ascii="Calibri" w:hAnsi="Calibri" w:cs="Calibri"/>
           <w:lang w:val="es-AR"/>
         </w:rPr>
-        <w:t xml:space="preserve"> para definir el valor en pesos de los niveles óptimo, objetivo y mínimo asociados a la campaña.</w:t>
+        <w:t xml:space="preserve"> para definir el valor </w:t>
+      </w:r>
+      <w:r>
+        <w:rPr>
+          <w:rFonts w:ascii="Calibri" w:hAnsi="Calibri" w:cs="Calibri"/>
+          <w:lang w:val="es-AR"/>
+        </w:rPr>
+        <w:t xml:space="preserve">hora </w:t>
+      </w:r>
+      <w:r>
+        <w:rPr>
+          <w:rFonts w:ascii="Calibri" w:hAnsi="Calibri" w:cs="Calibri"/>
+          <w:lang w:val="es-AR"/>
+        </w:rPr>
+        <w:t>en pesos de los niveles óptimo, objetivo y mínimo asociados a la campaña.</w:t>
+      </w:r>
+      <w:r>
+        <w:rPr>
+          <w:rFonts w:ascii="Calibri" w:hAnsi="Calibri" w:cs="Calibri"/>
+          <w:lang w:val="es-AR"/>
+        </w:rPr>
+        <w:t xml:space="preserve"> Validar que $óptimo &gt; $mínimo.</w:t>
       </w:r>
     </w:p>
     <w:p>
@@ -1620,6 +1910,48 @@
           <w:lang w:val="es-AR"/>
         </w:rPr>
         <w:t>Responsable: Equipo de Trabajo.</w:t>
+      </w:r>
+    </w:p>
+    <w:p>
+      <w:pPr>
+        <w:pStyle w:val="Prrafodelista1"/>
+        <w:numPr>
+          <w:ilvl w:val="0"/>
+          <w:numId w:val="8"/>
+        </w:numPr>
+        <w:spacing w:after="0" w:line="240" w:lineRule="auto"/>
+        <w:rPr>
+          <w:rFonts w:ascii="Calibri" w:hAnsi="Calibri" w:cs="Calibri"/>
+          <w:lang w:val="es-AR"/>
+        </w:rPr>
+      </w:pPr>
+      <w:r>
+        <w:rPr>
+          <w:rFonts w:ascii="Calibri" w:hAnsi="Calibri" w:cs="Calibri"/>
+          <w:lang w:val="es-AR"/>
+        </w:rPr>
+        <w:t>Agregar la tendencia en los riesgos (si está en alza, baja, o igual la exposición).</w:t>
+      </w:r>
+    </w:p>
+    <w:p>
+      <w:pPr>
+        <w:pStyle w:val="Prrafodelista1"/>
+        <w:numPr>
+          <w:ilvl w:val="0"/>
+          <w:numId w:val="8"/>
+        </w:numPr>
+        <w:spacing w:after="0" w:line="240" w:lineRule="auto"/>
+        <w:rPr>
+          <w:rFonts w:ascii="Calibri" w:hAnsi="Calibri" w:cs="Calibri"/>
+          <w:lang w:val="es-AR"/>
+        </w:rPr>
+      </w:pPr>
+      <w:r>
+        <w:rPr>
+          <w:rFonts w:ascii="Calibri" w:hAnsi="Calibri" w:cs="Calibri"/>
+          <w:lang w:val="es-AR"/>
+        </w:rPr>
+        <w:t>Mostrar las pruebas unitarias del Visual Studio durante la próxima reunión.</w:t>
       </w:r>
     </w:p>
     <w:p>
@@ -1938,7 +2270,7 @@
       <w:rPr>
         <w:noProof/>
         <w:sz w:val="20"/>
-        <w:lang w:val="es-ES_tradnl" w:eastAsia="es-ES_tradnl" w:bidi="ar-SA"/>
+        <w:lang w:val="es-AR" w:eastAsia="es-AR" w:bidi="ar-SA"/>
       </w:rPr>
       <w:drawing>
         <wp:anchor distT="0" distB="0" distL="114300" distR="114300" simplePos="0" relativeHeight="251662336" behindDoc="0" locked="0" layoutInCell="1" allowOverlap="1">
@@ -1998,7 +2330,7 @@
       <w:rPr>
         <w:noProof/>
         <w:sz w:val="20"/>
-        <w:lang w:val="es-ES_tradnl" w:eastAsia="es-ES_tradnl" w:bidi="ar-SA"/>
+        <w:lang w:val="es-AR" w:eastAsia="es-AR" w:bidi="ar-SA"/>
       </w:rPr>
       <w:drawing>
         <wp:anchor distT="0" distB="0" distL="114300" distR="114300" simplePos="0" relativeHeight="251666432" behindDoc="1" locked="0" layoutInCell="1" allowOverlap="1">

</xml_diff>